<commit_message>
Updated documentation for Tagging
</commit_message>
<xml_diff>
--- a/Documentation/CLASSEC_DEV_TAGGING_PRIYA.docx
+++ b/Documentation/CLASSEC_DEV_TAGGING_PRIYA.docx
@@ -23,13 +23,21 @@
         <w:pStyle w:val="Heading1"/>
       </w:pPr>
       <w:r>
-        <w:t>Developer Priya</w:t>
-      </w:r>
-      <w:r>
-        <w:t xml:space="preserve"> Malamkar</w:t>
-      </w:r>
-      <w:bookmarkStart w:id="0" w:name="_GoBack"/>
-      <w:bookmarkEnd w:id="0"/>
+        <w:t xml:space="preserve">Developer </w:t>
+      </w:r>
+      <w:proofErr w:type="spellStart"/>
+      <w:r>
+        <w:t>Priya</w:t>
+      </w:r>
+      <w:proofErr w:type="spellEnd"/>
+      <w:r>
+        <w:t xml:space="preserve"> </w:t>
+      </w:r>
+      <w:proofErr w:type="spellStart"/>
+      <w:r>
+        <w:t>Malamkar</w:t>
+      </w:r>
+      <w:proofErr w:type="spellEnd"/>
     </w:p>
     <w:p>
       <w:pPr>
@@ -85,7 +93,23 @@
         <w:t>Create a table in database for tags –</w:t>
       </w:r>
       <w:r>
-        <w:t xml:space="preserve"> Create a table with columns Instance Id, Cloud, Tagname to store tagname for instance of each cloud provider.</w:t>
+        <w:t xml:space="preserve"> Create a table with columns Instance Id, Cloud, </w:t>
+      </w:r>
+      <w:proofErr w:type="spellStart"/>
+      <w:r>
+        <w:t>Tagname</w:t>
+      </w:r>
+      <w:proofErr w:type="spellEnd"/>
+      <w:r>
+        <w:t xml:space="preserve"> to store </w:t>
+      </w:r>
+      <w:proofErr w:type="spellStart"/>
+      <w:r>
+        <w:t>tagname</w:t>
+      </w:r>
+      <w:proofErr w:type="spellEnd"/>
+      <w:r>
+        <w:t xml:space="preserve"> for instance of each cloud provider.</w:t>
       </w:r>
     </w:p>
     <w:p>
@@ -100,7 +124,21 @@
         <w:rPr>
           <w:b/>
         </w:rPr>
-        <w:t xml:space="preserve">Create a POST API to insert tagnames in database for tags </w:t>
+        <w:t xml:space="preserve">Create a POST API to insert </w:t>
+      </w:r>
+      <w:proofErr w:type="spellStart"/>
+      <w:r>
+        <w:rPr>
+          <w:b/>
+        </w:rPr>
+        <w:t>tagnames</w:t>
+      </w:r>
+      <w:proofErr w:type="spellEnd"/>
+      <w:r>
+        <w:rPr>
+          <w:b/>
+        </w:rPr>
+        <w:t xml:space="preserve"> in database for tags </w:t>
       </w:r>
       <w:r>
         <w:rPr>
@@ -127,8 +165,16 @@
         <w:rPr>
           <w:b/>
         </w:rPr>
-        <w:t>Update database tables to add column for tagname</w:t>
-      </w:r>
+        <w:t xml:space="preserve">Update database tables to add column for </w:t>
+      </w:r>
+      <w:proofErr w:type="spellStart"/>
+      <w:r>
+        <w:rPr>
+          <w:b/>
+        </w:rPr>
+        <w:t>tagname</w:t>
+      </w:r>
+      <w:proofErr w:type="spellEnd"/>
       <w:r>
         <w:rPr>
           <w:b/>
@@ -148,7 +194,15 @@
         <w:t xml:space="preserve"> </w:t>
       </w:r>
       <w:r>
-        <w:t>Update static data tables for each cloud provider to add column ‘Tagname’.</w:t>
+        <w:t>Update static data tables for each cloud provider to add column ‘</w:t>
+      </w:r>
+      <w:proofErr w:type="spellStart"/>
+      <w:r>
+        <w:t>Tagname</w:t>
+      </w:r>
+      <w:proofErr w:type="spellEnd"/>
+      <w:r>
+        <w:t>’.</w:t>
       </w:r>
     </w:p>
     <w:p>
@@ -172,7 +226,23 @@
         <w:t xml:space="preserve"> –</w:t>
       </w:r>
       <w:r>
-        <w:t xml:space="preserve"> Update insert functions for each cloud provider to add ‘Tagname’ in database tables. The value for ‘Tagname’ can be obtained from tags table (specified in step 1).</w:t>
+        <w:t xml:space="preserve"> Update insert functions for each cloud provider to add ‘</w:t>
+      </w:r>
+      <w:proofErr w:type="spellStart"/>
+      <w:r>
+        <w:t>Tagname</w:t>
+      </w:r>
+      <w:proofErr w:type="spellEnd"/>
+      <w:r>
+        <w:t>’ in database tables. The value for ‘</w:t>
+      </w:r>
+      <w:proofErr w:type="spellStart"/>
+      <w:r>
+        <w:t>Tagname</w:t>
+      </w:r>
+      <w:proofErr w:type="spellEnd"/>
+      <w:r>
+        <w:t>’ can be obtained from tags table (specified in step 1).</w:t>
       </w:r>
     </w:p>
     <w:p/>
@@ -249,9 +319,51 @@
           <w:numId w:val="32"/>
         </w:numPr>
       </w:pPr>
-      <w:r>
-        <w:t>classec\src\gclassec\structs\tagstruct\tags_struct.go</w:t>
-      </w:r>
+      <w:proofErr w:type="spellStart"/>
+      <w:r>
+        <w:t>classec</w:t>
+      </w:r>
+      <w:proofErr w:type="spellEnd"/>
+      <w:r>
+        <w:t>\</w:t>
+      </w:r>
+      <w:proofErr w:type="spellStart"/>
+      <w:r>
+        <w:t>src</w:t>
+      </w:r>
+      <w:proofErr w:type="spellEnd"/>
+      <w:r>
+        <w:t>\</w:t>
+      </w:r>
+      <w:proofErr w:type="spellStart"/>
+      <w:r>
+        <w:t>gclassec</w:t>
+      </w:r>
+      <w:proofErr w:type="spellEnd"/>
+      <w:r>
+        <w:t>\</w:t>
+      </w:r>
+      <w:proofErr w:type="spellStart"/>
+      <w:r>
+        <w:t>structs</w:t>
+      </w:r>
+      <w:proofErr w:type="spellEnd"/>
+      <w:r>
+        <w:t>\</w:t>
+      </w:r>
+      <w:proofErr w:type="spellStart"/>
+      <w:r>
+        <w:t>tagstruct</w:t>
+      </w:r>
+      <w:proofErr w:type="spellEnd"/>
+      <w:r>
+        <w:t>\</w:t>
+      </w:r>
+      <w:proofErr w:type="spellStart"/>
+      <w:r>
+        <w:t>tags_struct.go</w:t>
+      </w:r>
+      <w:proofErr w:type="spellEnd"/>
     </w:p>
     <w:p>
       <w:pPr>
@@ -261,9 +373,51 @@
           <w:numId w:val="32"/>
         </w:numPr>
       </w:pPr>
-      <w:r>
-        <w:t>classec\src\gclassec\dao\instancetags\tags.go</w:t>
-      </w:r>
+      <w:proofErr w:type="spellStart"/>
+      <w:r>
+        <w:t>classec</w:t>
+      </w:r>
+      <w:proofErr w:type="spellEnd"/>
+      <w:r>
+        <w:t>\</w:t>
+      </w:r>
+      <w:proofErr w:type="spellStart"/>
+      <w:r>
+        <w:t>src</w:t>
+      </w:r>
+      <w:proofErr w:type="spellEnd"/>
+      <w:r>
+        <w:t>\</w:t>
+      </w:r>
+      <w:proofErr w:type="spellStart"/>
+      <w:r>
+        <w:t>gclassec</w:t>
+      </w:r>
+      <w:proofErr w:type="spellEnd"/>
+      <w:r>
+        <w:t>\</w:t>
+      </w:r>
+      <w:proofErr w:type="spellStart"/>
+      <w:r>
+        <w:t>dao</w:t>
+      </w:r>
+      <w:proofErr w:type="spellEnd"/>
+      <w:r>
+        <w:t>\</w:t>
+      </w:r>
+      <w:proofErr w:type="spellStart"/>
+      <w:r>
+        <w:t>instancetags</w:t>
+      </w:r>
+      <w:proofErr w:type="spellEnd"/>
+      <w:r>
+        <w:t>\</w:t>
+      </w:r>
+      <w:proofErr w:type="spellStart"/>
+      <w:r>
+        <w:t>tags.go</w:t>
+      </w:r>
+      <w:proofErr w:type="spellEnd"/>
     </w:p>
     <w:p/>
     <w:p>
@@ -282,9 +436,35 @@
           <w:numId w:val="33"/>
         </w:numPr>
       </w:pPr>
-      <w:r>
-        <w:t>classec\src\gclassec\server\main.go</w:t>
-      </w:r>
+      <w:proofErr w:type="spellStart"/>
+      <w:r>
+        <w:t>classec</w:t>
+      </w:r>
+      <w:proofErr w:type="spellEnd"/>
+      <w:r>
+        <w:t>\</w:t>
+      </w:r>
+      <w:proofErr w:type="spellStart"/>
+      <w:r>
+        <w:t>src</w:t>
+      </w:r>
+      <w:proofErr w:type="spellEnd"/>
+      <w:r>
+        <w:t>\</w:t>
+      </w:r>
+      <w:proofErr w:type="spellStart"/>
+      <w:r>
+        <w:t>gclassec</w:t>
+      </w:r>
+      <w:proofErr w:type="spellEnd"/>
+      <w:r>
+        <w:t>\server\</w:t>
+      </w:r>
+      <w:proofErr w:type="spellStart"/>
+      <w:r>
+        <w:t>main.go</w:t>
+      </w:r>
+      <w:proofErr w:type="spellEnd"/>
     </w:p>
     <w:p>
       <w:pPr>
@@ -294,9 +474,51 @@
           <w:numId w:val="33"/>
         </w:numPr>
       </w:pPr>
-      <w:r>
-        <w:t>classec\src\gclassec\dao\hosinsert\insert_hos_instances.go</w:t>
-      </w:r>
+      <w:proofErr w:type="spellStart"/>
+      <w:r>
+        <w:t>classec</w:t>
+      </w:r>
+      <w:proofErr w:type="spellEnd"/>
+      <w:r>
+        <w:t>\</w:t>
+      </w:r>
+      <w:proofErr w:type="spellStart"/>
+      <w:r>
+        <w:t>src</w:t>
+      </w:r>
+      <w:proofErr w:type="spellEnd"/>
+      <w:r>
+        <w:t>\</w:t>
+      </w:r>
+      <w:proofErr w:type="spellStart"/>
+      <w:r>
+        <w:t>gclassec</w:t>
+      </w:r>
+      <w:proofErr w:type="spellEnd"/>
+      <w:r>
+        <w:t>\</w:t>
+      </w:r>
+      <w:proofErr w:type="spellStart"/>
+      <w:r>
+        <w:t>dao</w:t>
+      </w:r>
+      <w:proofErr w:type="spellEnd"/>
+      <w:r>
+        <w:t>\</w:t>
+      </w:r>
+      <w:proofErr w:type="spellStart"/>
+      <w:r>
+        <w:t>hosinsert</w:t>
+      </w:r>
+      <w:proofErr w:type="spellEnd"/>
+      <w:r>
+        <w:t>\</w:t>
+      </w:r>
+      <w:proofErr w:type="spellStart"/>
+      <w:r>
+        <w:t>insert_hos_instances.go</w:t>
+      </w:r>
+      <w:proofErr w:type="spellEnd"/>
     </w:p>
     <w:p>
       <w:pPr>
@@ -306,9 +528,51 @@
           <w:numId w:val="33"/>
         </w:numPr>
       </w:pPr>
-      <w:r>
-        <w:t>classec\src\gclassec\dao\openstackinsert\openstack_insert.go</w:t>
-      </w:r>
+      <w:proofErr w:type="spellStart"/>
+      <w:r>
+        <w:t>classec</w:t>
+      </w:r>
+      <w:proofErr w:type="spellEnd"/>
+      <w:r>
+        <w:t>\</w:t>
+      </w:r>
+      <w:proofErr w:type="spellStart"/>
+      <w:r>
+        <w:t>src</w:t>
+      </w:r>
+      <w:proofErr w:type="spellEnd"/>
+      <w:r>
+        <w:t>\</w:t>
+      </w:r>
+      <w:proofErr w:type="spellStart"/>
+      <w:r>
+        <w:t>gclassec</w:t>
+      </w:r>
+      <w:proofErr w:type="spellEnd"/>
+      <w:r>
+        <w:t>\</w:t>
+      </w:r>
+      <w:proofErr w:type="spellStart"/>
+      <w:r>
+        <w:t>dao</w:t>
+      </w:r>
+      <w:proofErr w:type="spellEnd"/>
+      <w:r>
+        <w:t>\</w:t>
+      </w:r>
+      <w:proofErr w:type="spellStart"/>
+      <w:r>
+        <w:t>openstackinsert</w:t>
+      </w:r>
+      <w:proofErr w:type="spellEnd"/>
+      <w:r>
+        <w:t>\</w:t>
+      </w:r>
+      <w:proofErr w:type="spellStart"/>
+      <w:r>
+        <w:t>openstack_insert.go</w:t>
+      </w:r>
+      <w:proofErr w:type="spellEnd"/>
     </w:p>
     <w:p>
       <w:pPr>
@@ -318,9 +582,51 @@
           <w:numId w:val="33"/>
         </w:numPr>
       </w:pPr>
-      <w:r>
-        <w:t>classec\src\gclassec\dao\azureinsert\azureinsert.go</w:t>
-      </w:r>
+      <w:proofErr w:type="spellStart"/>
+      <w:r>
+        <w:t>classec</w:t>
+      </w:r>
+      <w:proofErr w:type="spellEnd"/>
+      <w:r>
+        <w:t>\</w:t>
+      </w:r>
+      <w:proofErr w:type="spellStart"/>
+      <w:r>
+        <w:t>src</w:t>
+      </w:r>
+      <w:proofErr w:type="spellEnd"/>
+      <w:r>
+        <w:t>\</w:t>
+      </w:r>
+      <w:proofErr w:type="spellStart"/>
+      <w:r>
+        <w:t>gclassec</w:t>
+      </w:r>
+      <w:proofErr w:type="spellEnd"/>
+      <w:r>
+        <w:t>\</w:t>
+      </w:r>
+      <w:proofErr w:type="spellStart"/>
+      <w:r>
+        <w:t>dao</w:t>
+      </w:r>
+      <w:proofErr w:type="spellEnd"/>
+      <w:r>
+        <w:t>\</w:t>
+      </w:r>
+      <w:proofErr w:type="spellStart"/>
+      <w:r>
+        <w:t>azureinsert</w:t>
+      </w:r>
+      <w:proofErr w:type="spellEnd"/>
+      <w:r>
+        <w:t>\</w:t>
+      </w:r>
+      <w:proofErr w:type="spellStart"/>
+      <w:r>
+        <w:t>azureinsert.go</w:t>
+      </w:r>
+      <w:proofErr w:type="spellEnd"/>
     </w:p>
     <w:p>
       <w:pPr>
@@ -330,9 +636,51 @@
           <w:numId w:val="33"/>
         </w:numPr>
       </w:pPr>
-      <w:r>
-        <w:t>classec\src\gclassec\dao\vmwareinsert\vmwareinsert.go</w:t>
-      </w:r>
+      <w:proofErr w:type="spellStart"/>
+      <w:r>
+        <w:t>classec</w:t>
+      </w:r>
+      <w:proofErr w:type="spellEnd"/>
+      <w:r>
+        <w:t>\</w:t>
+      </w:r>
+      <w:proofErr w:type="spellStart"/>
+      <w:r>
+        <w:t>src</w:t>
+      </w:r>
+      <w:proofErr w:type="spellEnd"/>
+      <w:r>
+        <w:t>\</w:t>
+      </w:r>
+      <w:proofErr w:type="spellStart"/>
+      <w:r>
+        <w:t>gclassec</w:t>
+      </w:r>
+      <w:proofErr w:type="spellEnd"/>
+      <w:r>
+        <w:t>\</w:t>
+      </w:r>
+      <w:proofErr w:type="spellStart"/>
+      <w:r>
+        <w:t>dao</w:t>
+      </w:r>
+      <w:proofErr w:type="spellEnd"/>
+      <w:r>
+        <w:t>\</w:t>
+      </w:r>
+      <w:proofErr w:type="spellStart"/>
+      <w:r>
+        <w:t>vmwareinsert</w:t>
+      </w:r>
+      <w:proofErr w:type="spellEnd"/>
+      <w:r>
+        <w:t>\</w:t>
+      </w:r>
+      <w:proofErr w:type="spellStart"/>
+      <w:r>
+        <w:t>vmwareinsert.go</w:t>
+      </w:r>
+      <w:proofErr w:type="spellEnd"/>
     </w:p>
     <w:p>
       <w:pPr>
@@ -342,9 +690,51 @@
           <w:numId w:val="33"/>
         </w:numPr>
       </w:pPr>
-      <w:r>
-        <w:t>classec\src\gclassec\structs\azurestruct\azure_struct.go</w:t>
-      </w:r>
+      <w:proofErr w:type="spellStart"/>
+      <w:r>
+        <w:t>classec</w:t>
+      </w:r>
+      <w:proofErr w:type="spellEnd"/>
+      <w:r>
+        <w:t>\</w:t>
+      </w:r>
+      <w:proofErr w:type="spellStart"/>
+      <w:r>
+        <w:t>src</w:t>
+      </w:r>
+      <w:proofErr w:type="spellEnd"/>
+      <w:r>
+        <w:t>\</w:t>
+      </w:r>
+      <w:proofErr w:type="spellStart"/>
+      <w:r>
+        <w:t>gclassec</w:t>
+      </w:r>
+      <w:proofErr w:type="spellEnd"/>
+      <w:r>
+        <w:t>\</w:t>
+      </w:r>
+      <w:proofErr w:type="spellStart"/>
+      <w:r>
+        <w:t>structs</w:t>
+      </w:r>
+      <w:proofErr w:type="spellEnd"/>
+      <w:r>
+        <w:t>\</w:t>
+      </w:r>
+      <w:proofErr w:type="spellStart"/>
+      <w:r>
+        <w:t>azurestruct</w:t>
+      </w:r>
+      <w:proofErr w:type="spellEnd"/>
+      <w:r>
+        <w:t>\</w:t>
+      </w:r>
+      <w:proofErr w:type="spellStart"/>
+      <w:r>
+        <w:t>azure_struct.go</w:t>
+      </w:r>
+      <w:proofErr w:type="spellEnd"/>
     </w:p>
     <w:p>
       <w:pPr>
@@ -366,9 +756,51 @@
           <w:numId w:val="33"/>
         </w:numPr>
       </w:pPr>
-      <w:r>
-        <w:t>classec\src\gclassec\structs\hosstruct\hos_struct.go</w:t>
-      </w:r>
+      <w:proofErr w:type="spellStart"/>
+      <w:r>
+        <w:t>classec</w:t>
+      </w:r>
+      <w:proofErr w:type="spellEnd"/>
+      <w:r>
+        <w:t>\</w:t>
+      </w:r>
+      <w:proofErr w:type="spellStart"/>
+      <w:r>
+        <w:t>src</w:t>
+      </w:r>
+      <w:proofErr w:type="spellEnd"/>
+      <w:r>
+        <w:t>\</w:t>
+      </w:r>
+      <w:proofErr w:type="spellStart"/>
+      <w:r>
+        <w:t>gclassec</w:t>
+      </w:r>
+      <w:proofErr w:type="spellEnd"/>
+      <w:r>
+        <w:t>\</w:t>
+      </w:r>
+      <w:proofErr w:type="spellStart"/>
+      <w:r>
+        <w:t>structs</w:t>
+      </w:r>
+      <w:proofErr w:type="spellEnd"/>
+      <w:r>
+        <w:t>\</w:t>
+      </w:r>
+      <w:proofErr w:type="spellStart"/>
+      <w:r>
+        <w:t>hosstruct</w:t>
+      </w:r>
+      <w:proofErr w:type="spellEnd"/>
+      <w:r>
+        <w:t>\</w:t>
+      </w:r>
+      <w:proofErr w:type="spellStart"/>
+      <w:r>
+        <w:t>hos_struct.go</w:t>
+      </w:r>
+      <w:proofErr w:type="spellEnd"/>
     </w:p>
     <w:p>
       <w:pPr>
@@ -390,9 +822,51 @@
           <w:numId w:val="33"/>
         </w:numPr>
       </w:pPr>
-      <w:r>
-        <w:t>classec\src\gclassec\structs\vmwarestructs\vmware_structs.go</w:t>
-      </w:r>
+      <w:proofErr w:type="spellStart"/>
+      <w:r>
+        <w:t>classec</w:t>
+      </w:r>
+      <w:proofErr w:type="spellEnd"/>
+      <w:r>
+        <w:t>\</w:t>
+      </w:r>
+      <w:proofErr w:type="spellStart"/>
+      <w:r>
+        <w:t>src</w:t>
+      </w:r>
+      <w:proofErr w:type="spellEnd"/>
+      <w:r>
+        <w:t>\</w:t>
+      </w:r>
+      <w:proofErr w:type="spellStart"/>
+      <w:r>
+        <w:t>gclassec</w:t>
+      </w:r>
+      <w:proofErr w:type="spellEnd"/>
+      <w:r>
+        <w:t>\</w:t>
+      </w:r>
+      <w:proofErr w:type="spellStart"/>
+      <w:r>
+        <w:t>structs</w:t>
+      </w:r>
+      <w:proofErr w:type="spellEnd"/>
+      <w:r>
+        <w:t>\</w:t>
+      </w:r>
+      <w:proofErr w:type="spellStart"/>
+      <w:r>
+        <w:t>vmwarestructs</w:t>
+      </w:r>
+      <w:proofErr w:type="spellEnd"/>
+      <w:r>
+        <w:t>\</w:t>
+      </w:r>
+      <w:proofErr w:type="spellStart"/>
+      <w:r>
+        <w:t>vmware_structs.go</w:t>
+      </w:r>
+      <w:proofErr w:type="spellEnd"/>
     </w:p>
     <w:p>
       <w:pPr>
@@ -414,9 +888,51 @@
           <w:numId w:val="33"/>
         </w:numPr>
       </w:pPr>
-      <w:r>
-        <w:t>classec\src\gclassec\goclienthos\hosstaticdynamic\single_api.go</w:t>
-      </w:r>
+      <w:proofErr w:type="spellStart"/>
+      <w:r>
+        <w:t>classec</w:t>
+      </w:r>
+      <w:proofErr w:type="spellEnd"/>
+      <w:r>
+        <w:t>\</w:t>
+      </w:r>
+      <w:proofErr w:type="spellStart"/>
+      <w:r>
+        <w:t>src</w:t>
+      </w:r>
+      <w:proofErr w:type="spellEnd"/>
+      <w:r>
+        <w:t>\</w:t>
+      </w:r>
+      <w:proofErr w:type="spellStart"/>
+      <w:r>
+        <w:t>gclassec</w:t>
+      </w:r>
+      <w:proofErr w:type="spellEnd"/>
+      <w:r>
+        <w:t>\</w:t>
+      </w:r>
+      <w:proofErr w:type="spellStart"/>
+      <w:r>
+        <w:t>goclienthos</w:t>
+      </w:r>
+      <w:proofErr w:type="spellEnd"/>
+      <w:r>
+        <w:t>\</w:t>
+      </w:r>
+      <w:proofErr w:type="spellStart"/>
+      <w:r>
+        <w:t>hosstaticdynamic</w:t>
+      </w:r>
+      <w:proofErr w:type="spellEnd"/>
+      <w:r>
+        <w:t>\</w:t>
+      </w:r>
+      <w:proofErr w:type="spellStart"/>
+      <w:r>
+        <w:t>single_api.go</w:t>
+      </w:r>
+      <w:proofErr w:type="spellEnd"/>
     </w:p>
     <w:p>
       <w:pPr>
@@ -448,7 +964,23 @@
         </w:numPr>
       </w:pPr>
       <w:r>
-        <w:t>"github.com/go-sql-driver/mysql"</w:t>
+        <w:t>"github.com/go-</w:t>
+      </w:r>
+      <w:proofErr w:type="spellStart"/>
+      <w:r>
+        <w:t>sql</w:t>
+      </w:r>
+      <w:proofErr w:type="spellEnd"/>
+      <w:r>
+        <w:t>-driver/</w:t>
+      </w:r>
+      <w:proofErr w:type="spellStart"/>
+      <w:r>
+        <w:t>mysql</w:t>
+      </w:r>
+      <w:proofErr w:type="spellEnd"/>
+      <w:r>
+        <w:t>"</w:t>
       </w:r>
     </w:p>
     <w:p>
@@ -460,7 +992,23 @@
         </w:numPr>
       </w:pPr>
       <w:r>
-        <w:t>"github.com/jinzhu/gorm"</w:t>
+        <w:t>"github.com/</w:t>
+      </w:r>
+      <w:proofErr w:type="spellStart"/>
+      <w:r>
+        <w:t>jinzhu</w:t>
+      </w:r>
+      <w:proofErr w:type="spellEnd"/>
+      <w:r>
+        <w:t>/</w:t>
+      </w:r>
+      <w:proofErr w:type="spellStart"/>
+      <w:r>
+        <w:t>gorm</w:t>
+      </w:r>
+      <w:proofErr w:type="spellEnd"/>
+      <w:r>
+        <w:t>"</w:t>
       </w:r>
     </w:p>
     <w:p/>
@@ -468,8 +1016,13 @@
       <w:pPr>
         <w:pStyle w:val="Heading1"/>
       </w:pPr>
-      <w:r>
-        <w:t>Testcases added</w:t>
+      <w:proofErr w:type="spellStart"/>
+      <w:r>
+        <w:t>Testcases</w:t>
+      </w:r>
+      <w:proofErr w:type="spellEnd"/>
+      <w:r>
+        <w:t xml:space="preserve"> added</w:t>
       </w:r>
     </w:p>
     <w:p>
@@ -496,7 +1049,15 @@
         <w:t xml:space="preserve">Test whether </w:t>
       </w:r>
       <w:r>
-        <w:t xml:space="preserve">‘Tagname’ column in </w:t>
+        <w:t>‘</w:t>
+      </w:r>
+      <w:proofErr w:type="spellStart"/>
+      <w:r>
+        <w:t>Tagname</w:t>
+      </w:r>
+      <w:proofErr w:type="spellEnd"/>
+      <w:r>
+        <w:t xml:space="preserve">’ column in </w:t>
       </w:r>
       <w:r>
         <w:t>static data tables is</w:t>
@@ -538,7 +1099,23 @@
         </w:numPr>
       </w:pPr>
       <w:r>
-        <w:t>In the insert functions for each cloud provider, the code to update ‘Tagname’ needs to be separated from the code to insert all other columns because ‘Instance Id’ from tags table need to be compared to ‘Instance Id’ of static data table and according to the comparison ‘Tagname’ column should be updated.</w:t>
+        <w:t>In the insert functions for each cloud provider, the code to update ‘</w:t>
+      </w:r>
+      <w:proofErr w:type="spellStart"/>
+      <w:r>
+        <w:t>Tagname</w:t>
+      </w:r>
+      <w:proofErr w:type="spellEnd"/>
+      <w:r>
+        <w:t>’ needs to be separated from the code to insert all other columns because ‘Instance Id’ from tags table need to be compared to ‘Instance Id’ of static data table and according to the comparison ‘</w:t>
+      </w:r>
+      <w:proofErr w:type="spellStart"/>
+      <w:r>
+        <w:t>Tagname</w:t>
+      </w:r>
+      <w:proofErr w:type="spellEnd"/>
+      <w:r>
+        <w:t>’ column should be updated.</w:t>
       </w:r>
     </w:p>
     <w:p/>
@@ -547,41 +1124,24 @@
         <w:pStyle w:val="Heading1"/>
       </w:pPr>
       <w:r>
-        <w:t xml:space="preserve">Complexity </w:t>
+        <w:t>Further comments</w:t>
       </w:r>
     </w:p>
     <w:p>
       <w:r>
-        <w:t>&lt;&gt;</w:t>
+        <w:t xml:space="preserve">Example POST request body: </w:t>
       </w:r>
     </w:p>
     <w:p>
-      <w:pPr>
-        <w:pStyle w:val="Heading1"/>
-      </w:pPr>
-      <w:r>
-        <w:t>Further comments</w:t>
+      <w:r>
+        <w:t>[{"instanceid":"421f1e32-3e94-</w:t>
+      </w:r>
+      <w:bookmarkStart w:id="0" w:name="_GoBack"/>
+      <w:bookmarkEnd w:id="0"/>
+      <w:r>
+        <w:t>6845-2ef2-b748066cab61","cloud":"vmware","tagname":"dev"}]</w:t>
       </w:r>
     </w:p>
-    <w:p>
-      <w:r>
-        <w:t>&lt;&gt;</w:t>
-      </w:r>
-    </w:p>
-    <w:p>
-      <w:pPr>
-        <w:pStyle w:val="Heading1"/>
-      </w:pPr>
-      <w:r>
-        <w:t>Checklist for deployment</w:t>
-      </w:r>
-    </w:p>
-    <w:p>
-      <w:r>
-        <w:t>&lt;&gt;</w:t>
-      </w:r>
-    </w:p>
-    <w:p/>
     <w:sectPr>
       <w:footerReference w:type="default" r:id="rId10"/>
       <w:pgSz w:w="12240" w:h="15840"/>
@@ -652,7 +1212,7 @@
           <w:rPr>
             <w:noProof/>
           </w:rPr>
-          <w:t>3</w:t>
+          <w:t>2</w:t>
         </w:r>
         <w:r>
           <w:rPr>
@@ -4127,6 +4687,15 @@
 </file>
 
 <file path=customXml/item1.xml><?xml version="1.0" encoding="utf-8"?>
+<?mso-contentType ?>
+<FormTemplates xmlns="http://schemas.microsoft.com/sharepoint/v3/contenttype/forms">
+  <Display>DocumentLibraryForm</Display>
+  <Edit>AssetEditForm</Edit>
+  <New>DocumentLibraryForm</New>
+</FormTemplates>
+</file>
+
+<file path=customXml/item2.xml><?xml version="1.0" encoding="utf-8"?>
 <ct:contentTypeSchema xmlns:ct="http://schemas.microsoft.com/office/2006/metadata/contentType" xmlns:ma="http://schemas.microsoft.com/office/2006/metadata/properties/metaAttributes" ct:_="" ma:_="" ma:contentTypeName="TemplateFile" ma:contentTypeID="0x0101006EDDDB5EE6D98C44930B742096920B300400F5B6D36B3EF94B4E9A635CDF2A18F5B8" ma:contentTypeVersion="72" ma:contentTypeDescription="Create a new document." ma:contentTypeScope="" ma:versionID="a23e56308344d904b51738559c3d67c9">
   <xsd:schema xmlns:xsd="http://www.w3.org/2001/XMLSchema" xmlns:xs="http://www.w3.org/2001/XMLSchema" xmlns:p="http://schemas.microsoft.com/office/2006/metadata/properties" xmlns:ns2="4873beb7-5857-4685-be1f-d57550cc96cc" targetNamespace="http://schemas.microsoft.com/office/2006/metadata/properties" ma:root="true" ma:fieldsID="cd0908cc4600e77bf5da051303e00c8d" ns2:_="">
     <xsd:import namespace="4873beb7-5857-4685-be1f-d57550cc96cc"/>
@@ -5166,15 +5735,6 @@
 </ct:contentTypeSchema>
 </file>
 
-<file path=customXml/item2.xml><?xml version="1.0" encoding="utf-8"?>
-<?mso-contentType ?>
-<FormTemplates xmlns="http://schemas.microsoft.com/sharepoint/v3/contenttype/forms">
-  <Display>DocumentLibraryForm</Display>
-  <Edit>AssetEditForm</Edit>
-  <New>DocumentLibraryForm</New>
-</FormTemplates>
-</file>
-
 <file path=customXml/item3.xml><?xml version="1.0" encoding="utf-8"?>
 <p:properties xmlns:p="http://schemas.microsoft.com/office/2006/metadata/properties" xmlns:xsi="http://www.w3.org/2001/XMLSchema-instance" xmlns:pc="http://schemas.microsoft.com/office/infopath/2007/PartnerControls">
   <documentManagement>
@@ -5302,6 +5862,14 @@
 </file>
 
 <file path=customXml/itemProps1.xml><?xml version="1.0" encoding="utf-8"?>
+<ds:datastoreItem xmlns:ds="http://schemas.openxmlformats.org/officeDocument/2006/customXml" ds:itemID="{499EA1EC-B023-4266-9865-E1EDA122A8C9}">
+  <ds:schemaRefs>
+    <ds:schemaRef ds:uri="http://schemas.microsoft.com/sharepoint/v3/contenttype/forms"/>
+  </ds:schemaRefs>
+</ds:datastoreItem>
+</file>
+
+<file path=customXml/itemProps2.xml><?xml version="1.0" encoding="utf-8"?>
 <ds:datastoreItem xmlns:ds="http://schemas.openxmlformats.org/officeDocument/2006/customXml" ds:itemID="{9332E30D-EFB4-40E8-AB8F-C2E02C2E75EB}">
   <ds:schemaRefs>
     <ds:schemaRef ds:uri="http://schemas.microsoft.com/office/2006/metadata/contentType"/>
@@ -5319,14 +5887,6 @@
 </ds:datastoreItem>
 </file>
 
-<file path=customXml/itemProps2.xml><?xml version="1.0" encoding="utf-8"?>
-<ds:datastoreItem xmlns:ds="http://schemas.openxmlformats.org/officeDocument/2006/customXml" ds:itemID="{499EA1EC-B023-4266-9865-E1EDA122A8C9}">
-  <ds:schemaRefs>
-    <ds:schemaRef ds:uri="http://schemas.microsoft.com/sharepoint/v3/contenttype/forms"/>
-  </ds:schemaRefs>
-</ds:datastoreItem>
-</file>
-
 <file path=customXml/itemProps3.xml><?xml version="1.0" encoding="utf-8"?>
 <ds:datastoreItem xmlns:ds="http://schemas.openxmlformats.org/officeDocument/2006/customXml" ds:itemID="{63671810-3EF7-4C8E-BCBA-248ABE2BAB39}">
   <ds:schemaRefs>

</xml_diff>